<commit_message>
added content to submission
</commit_message>
<xml_diff>
--- a/submission.docx
+++ b/submission.docx
@@ -22,15 +22,33 @@
           <w:sz w:val="24"/>
           <w:szCs w:val="24"/>
         </w:rPr>
-        <w:t xml:space="preserve"> Assignment B </w:t>
-      </w:r>
-      <w:r>
+        <w:t xml:space="preserve"> Assignment B</w:t>
+      </w:r>
+    </w:p>
+    <w:p>
+      <w:pPr>
+        <w:spacing w:line="276" w:lineRule="auto"/>
         <w:rPr>
           <w:sz w:val="24"/>
           <w:szCs w:val="24"/>
         </w:rPr>
+      </w:pPr>
+      <w:r>
+        <w:rPr>
+          <w:sz w:val="24"/>
+          <w:szCs w:val="24"/>
+        </w:rPr>
         <w:t>Hank Zhang 260684347</w:t>
       </w:r>
+    </w:p>
+    <w:p>
+      <w:pPr>
+        <w:spacing w:line="276" w:lineRule="auto"/>
+        <w:rPr>
+          <w:sz w:val="24"/>
+          <w:szCs w:val="24"/>
+        </w:rPr>
+      </w:pPr>
     </w:p>
     <w:p>
       <w:pPr>
@@ -55,6 +73,245 @@
       <w:r>
         <w:t xml:space="preserve">All files can be found at: </w:t>
       </w:r>
+      <w:hyperlink r:id="rId5" w:history="1">
+        <w:r>
+          <w:rPr>
+            <w:rStyle w:val="Hyperlink"/>
+          </w:rPr>
+          <w:t>https://github.com/HankyZ/ecse428-a2-2019</w:t>
+        </w:r>
+      </w:hyperlink>
+    </w:p>
+    <w:p>
+      <w:pPr>
+        <w:pStyle w:val="ListParagraph"/>
+        <w:numPr>
+          <w:ilvl w:val="0"/>
+          <w:numId w:val="1"/>
+        </w:numPr>
+        <w:tabs>
+          <w:tab w:val="right" w:pos="9360"/>
+        </w:tabs>
+        <w:spacing w:line="276" w:lineRule="auto"/>
+      </w:pPr>
+      <w:proofErr w:type="spellStart"/>
+      <w:r>
+        <w:t>src</w:t>
+      </w:r>
+      <w:proofErr w:type="spellEnd"/>
+      <w:r>
+        <w:t>/test/resources/</w:t>
+      </w:r>
+      <w:proofErr w:type="spellStart"/>
+      <w:r>
+        <w:t>gmail.feature</w:t>
+      </w:r>
+      <w:proofErr w:type="spellEnd"/>
+    </w:p>
+    <w:p>
+      <w:pPr>
+        <w:pStyle w:val="ListParagraph"/>
+        <w:tabs>
+          <w:tab w:val="right" w:pos="9360"/>
+        </w:tabs>
+        <w:spacing w:line="276" w:lineRule="auto"/>
+      </w:pPr>
+      <w:r>
+        <w:t>Cucumber feature</w:t>
+      </w:r>
+      <w:r>
+        <w:t xml:space="preserve"> file</w:t>
+      </w:r>
+      <w:r>
+        <w:t xml:space="preserve"> using Gherkin script</w:t>
+      </w:r>
+    </w:p>
+    <w:p>
+      <w:pPr>
+        <w:pStyle w:val="ListParagraph"/>
+        <w:numPr>
+          <w:ilvl w:val="0"/>
+          <w:numId w:val="1"/>
+        </w:numPr>
+        <w:tabs>
+          <w:tab w:val="right" w:pos="9360"/>
+        </w:tabs>
+        <w:spacing w:line="276" w:lineRule="auto"/>
+      </w:pPr>
+      <w:proofErr w:type="spellStart"/>
+      <w:r>
+        <w:t>src</w:t>
+      </w:r>
+      <w:proofErr w:type="spellEnd"/>
+      <w:r>
+        <w:t>/main/java/Steps.java</w:t>
+      </w:r>
+    </w:p>
+    <w:p>
+      <w:pPr>
+        <w:pStyle w:val="ListParagraph"/>
+        <w:tabs>
+          <w:tab w:val="right" w:pos="9360"/>
+        </w:tabs>
+        <w:spacing w:line="276" w:lineRule="auto"/>
+      </w:pPr>
+      <w:r>
+        <w:t>Step definitions and helper methods</w:t>
+      </w:r>
+    </w:p>
+    <w:p>
+      <w:pPr>
+        <w:pStyle w:val="ListParagraph"/>
+        <w:numPr>
+          <w:ilvl w:val="0"/>
+          <w:numId w:val="1"/>
+        </w:numPr>
+        <w:tabs>
+          <w:tab w:val="right" w:pos="9360"/>
+        </w:tabs>
+        <w:spacing w:line="276" w:lineRule="auto"/>
+      </w:pPr>
+      <w:proofErr w:type="spellStart"/>
+      <w:r>
+        <w:t>src</w:t>
+      </w:r>
+      <w:proofErr w:type="spellEnd"/>
+      <w:r>
+        <w:t>/main/java/Runner.java</w:t>
+      </w:r>
+    </w:p>
+    <w:p>
+      <w:pPr>
+        <w:pStyle w:val="ListParagraph"/>
+        <w:tabs>
+          <w:tab w:val="right" w:pos="9360"/>
+        </w:tabs>
+        <w:spacing w:line="276" w:lineRule="auto"/>
+      </w:pPr>
+      <w:r>
+        <w:t>Junit4 Test Runner (main method)</w:t>
+      </w:r>
+    </w:p>
+    <w:p>
+      <w:pPr>
+        <w:pStyle w:val="ListParagraph"/>
+        <w:numPr>
+          <w:ilvl w:val="0"/>
+          <w:numId w:val="1"/>
+        </w:numPr>
+        <w:tabs>
+          <w:tab w:val="right" w:pos="9360"/>
+        </w:tabs>
+        <w:spacing w:line="276" w:lineRule="auto"/>
+      </w:pPr>
+      <w:r>
+        <w:t>res/*</w:t>
+      </w:r>
+    </w:p>
+    <w:p>
+      <w:pPr>
+        <w:pStyle w:val="ListParagraph"/>
+        <w:tabs>
+          <w:tab w:val="right" w:pos="9360"/>
+        </w:tabs>
+        <w:spacing w:line="276" w:lineRule="auto"/>
+      </w:pPr>
+      <w:r>
+        <w:t>Image files used for the test</w:t>
+      </w:r>
+    </w:p>
+    <w:p>
+      <w:pPr>
+        <w:pStyle w:val="ListParagraph"/>
+        <w:numPr>
+          <w:ilvl w:val="0"/>
+          <w:numId w:val="1"/>
+        </w:numPr>
+        <w:tabs>
+          <w:tab w:val="right" w:pos="9360"/>
+        </w:tabs>
+        <w:spacing w:line="276" w:lineRule="auto"/>
+      </w:pPr>
+      <w:r>
+        <w:t>drivers/chromedriver.exe</w:t>
+      </w:r>
+    </w:p>
+    <w:p>
+      <w:pPr>
+        <w:pStyle w:val="ListParagraph"/>
+        <w:tabs>
+          <w:tab w:val="right" w:pos="9360"/>
+        </w:tabs>
+        <w:spacing w:line="276" w:lineRule="auto"/>
+      </w:pPr>
+      <w:r>
+        <w:t>Chrome Web Driver used in the Selenium test</w:t>
+      </w:r>
+    </w:p>
+    <w:p>
+      <w:pPr>
+        <w:pStyle w:val="ListParagraph"/>
+        <w:numPr>
+          <w:ilvl w:val="0"/>
+          <w:numId w:val="1"/>
+        </w:numPr>
+        <w:tabs>
+          <w:tab w:val="right" w:pos="9360"/>
+        </w:tabs>
+        <w:spacing w:line="276" w:lineRule="auto"/>
+      </w:pPr>
+      <w:r>
+        <w:t>pom.xml</w:t>
+      </w:r>
+    </w:p>
+    <w:p>
+      <w:pPr>
+        <w:pStyle w:val="ListParagraph"/>
+        <w:tabs>
+          <w:tab w:val="right" w:pos="9360"/>
+        </w:tabs>
+        <w:spacing w:line="276" w:lineRule="auto"/>
+      </w:pPr>
+      <w:r>
+        <w:t>Maven project file, the used dependencies are found here</w:t>
+      </w:r>
+    </w:p>
+    <w:p>
+      <w:pPr>
+        <w:pStyle w:val="ListParagraph"/>
+        <w:numPr>
+          <w:ilvl w:val="0"/>
+          <w:numId w:val="1"/>
+        </w:numPr>
+        <w:tabs>
+          <w:tab w:val="right" w:pos="9360"/>
+        </w:tabs>
+        <w:spacing w:line="276" w:lineRule="auto"/>
+      </w:pPr>
+      <w:r>
+        <w:t>test.mp4</w:t>
+      </w:r>
+    </w:p>
+    <w:p>
+      <w:pPr>
+        <w:pStyle w:val="ListParagraph"/>
+        <w:tabs>
+          <w:tab w:val="right" w:pos="9360"/>
+        </w:tabs>
+        <w:spacing w:line="276" w:lineRule="auto"/>
+      </w:pPr>
+      <w:r>
+        <w:t>Video illustrating the execution of the tests</w:t>
+      </w:r>
+    </w:p>
+    <w:p>
+      <w:pPr>
+        <w:pStyle w:val="ListParagraph"/>
+        <w:tabs>
+          <w:tab w:val="right" w:pos="9360"/>
+        </w:tabs>
+        <w:spacing w:line="276" w:lineRule="auto"/>
+      </w:pPr>
     </w:p>
     <w:p>
       <w:pPr>
@@ -72,377 +329,662 @@
           <w:sz w:val="28"/>
           <w:szCs w:val="28"/>
         </w:rPr>
+        <w:t>Environment Description</w:t>
+      </w:r>
+    </w:p>
+    <w:p>
+      <w:pPr>
+        <w:tabs>
+          <w:tab w:val="right" w:pos="9360"/>
+        </w:tabs>
+        <w:spacing w:line="276" w:lineRule="auto"/>
+      </w:pPr>
+      <w:r>
+        <w:t>This test is run on a Windows 10 computer with JRE 11 and Google Chrome ver. 71 - 73.</w:t>
+      </w:r>
+    </w:p>
+    <w:p>
+      <w:pPr>
+        <w:tabs>
+          <w:tab w:val="right" w:pos="9360"/>
+        </w:tabs>
+        <w:spacing w:line="276" w:lineRule="auto"/>
+      </w:pPr>
+      <w:r>
+        <w:t>The project is compiled with Java 11, uses Maven to manage dependencies and IntelliJ IDEA as IDE.</w:t>
+      </w:r>
+    </w:p>
+    <w:p>
+      <w:pPr>
+        <w:tabs>
+          <w:tab w:val="right" w:pos="9360"/>
+        </w:tabs>
+        <w:spacing w:line="276" w:lineRule="auto"/>
+      </w:pPr>
+    </w:p>
+    <w:p>
+      <w:pPr>
+        <w:tabs>
+          <w:tab w:val="right" w:pos="9360"/>
+        </w:tabs>
+        <w:spacing w:line="276" w:lineRule="auto"/>
+        <w:rPr>
+          <w:sz w:val="28"/>
+          <w:szCs w:val="28"/>
+        </w:rPr>
+      </w:pPr>
+      <w:r>
+        <w:rPr>
+          <w:sz w:val="28"/>
+          <w:szCs w:val="28"/>
+        </w:rPr>
+        <w:t xml:space="preserve">Installation </w:t>
+      </w:r>
+      <w:r>
+        <w:rPr>
+          <w:sz w:val="28"/>
+          <w:szCs w:val="28"/>
+        </w:rPr>
+        <w:t xml:space="preserve">and Execution </w:t>
+      </w:r>
+      <w:r>
+        <w:rPr>
+          <w:sz w:val="28"/>
+          <w:szCs w:val="28"/>
+        </w:rPr>
+        <w:t>Instructions</w:t>
+      </w:r>
+    </w:p>
+    <w:p>
+      <w:pPr>
+        <w:pStyle w:val="ListParagraph"/>
+        <w:numPr>
+          <w:ilvl w:val="0"/>
+          <w:numId w:val="2"/>
+        </w:numPr>
+        <w:tabs>
+          <w:tab w:val="right" w:pos="9360"/>
+        </w:tabs>
+        <w:spacing w:line="276" w:lineRule="auto"/>
+      </w:pPr>
+      <w:r>
+        <w:t xml:space="preserve">Clone the repository found at </w:t>
+      </w:r>
+      <w:hyperlink r:id="rId6" w:history="1">
+        <w:r>
+          <w:rPr>
+            <w:rStyle w:val="Hyperlink"/>
+          </w:rPr>
+          <w:t>https://github.com/HankyZ/ecse428-a2-2019</w:t>
+        </w:r>
+      </w:hyperlink>
+      <w:r>
+        <w:t>.</w:t>
+      </w:r>
+    </w:p>
+    <w:p>
+      <w:pPr>
+        <w:pStyle w:val="ListParagraph"/>
+        <w:numPr>
+          <w:ilvl w:val="0"/>
+          <w:numId w:val="2"/>
+        </w:numPr>
+        <w:tabs>
+          <w:tab w:val="right" w:pos="9360"/>
+        </w:tabs>
+        <w:spacing w:line="276" w:lineRule="auto"/>
+      </w:pPr>
+      <w:r>
+        <w:t>Install Maven and add it to PATH</w:t>
+      </w:r>
+      <w:r>
+        <w:t xml:space="preserve"> (</w:t>
+      </w:r>
+      <w:r>
+        <w:t>Maven</w:t>
+      </w:r>
+      <w:r>
+        <w:t xml:space="preserve"> can be downloaded from </w:t>
+      </w:r>
+      <w:hyperlink r:id="rId7" w:history="1">
+        <w:r>
+          <w:rPr>
+            <w:rStyle w:val="Hyperlink"/>
+          </w:rPr>
+          <w:t>http://maven.apache.org/download.cgi</w:t>
+        </w:r>
+      </w:hyperlink>
+      <w:r>
+        <w:t>)</w:t>
+      </w:r>
+      <w:r>
+        <w:t>.</w:t>
+      </w:r>
+    </w:p>
+    <w:p>
+      <w:pPr>
+        <w:pStyle w:val="ListParagraph"/>
+        <w:numPr>
+          <w:ilvl w:val="0"/>
+          <w:numId w:val="2"/>
+        </w:numPr>
+        <w:tabs>
+          <w:tab w:val="right" w:pos="9360"/>
+        </w:tabs>
+        <w:spacing w:line="276" w:lineRule="auto"/>
+      </w:pPr>
+      <w:r>
+        <w:t xml:space="preserve">Install IntelliJ IDEA and import the repository as a Maven project (IntelliJ IDEA can be downloaded from </w:t>
+      </w:r>
+      <w:hyperlink r:id="rId8" w:history="1">
+        <w:r>
+          <w:rPr>
+            <w:rStyle w:val="Hyperlink"/>
+          </w:rPr>
+          <w:t>https://www.jetbrains.com/idea/download/</w:t>
+        </w:r>
+      </w:hyperlink>
+      <w:r>
+        <w:t>).</w:t>
+      </w:r>
+    </w:p>
+    <w:p>
+      <w:pPr>
+        <w:pStyle w:val="ListParagraph"/>
+        <w:numPr>
+          <w:ilvl w:val="0"/>
+          <w:numId w:val="2"/>
+        </w:numPr>
+        <w:tabs>
+          <w:tab w:val="right" w:pos="9360"/>
+        </w:tabs>
+        <w:spacing w:line="276" w:lineRule="auto"/>
+      </w:pPr>
+      <w:r>
+        <w:t xml:space="preserve">Open the file </w:t>
+      </w:r>
+      <w:proofErr w:type="spellStart"/>
+      <w:r>
+        <w:t>src</w:t>
+      </w:r>
+      <w:proofErr w:type="spellEnd"/>
+      <w:r>
+        <w:t>/main/java/Steps.java and edit “</w:t>
+      </w:r>
+      <w:proofErr w:type="spellStart"/>
+      <w:r>
+        <w:t>projectPath</w:t>
+      </w:r>
+      <w:proofErr w:type="spellEnd"/>
+      <w:r>
+        <w:t>” variable to the path of the cloned repository. Follow the same format as the initial value.</w:t>
+      </w:r>
+    </w:p>
+    <w:p>
+      <w:pPr>
+        <w:pStyle w:val="ListParagraph"/>
+        <w:numPr>
+          <w:ilvl w:val="0"/>
+          <w:numId w:val="2"/>
+        </w:numPr>
+        <w:tabs>
+          <w:tab w:val="right" w:pos="9360"/>
+        </w:tabs>
+        <w:spacing w:line="276" w:lineRule="auto"/>
+      </w:pPr>
+      <w:r>
+        <w:t>Open terminal and navigate to the repository. Run the command “</w:t>
+      </w:r>
+      <w:proofErr w:type="spellStart"/>
+      <w:r>
+        <w:t>mvn</w:t>
+      </w:r>
+      <w:proofErr w:type="spellEnd"/>
+      <w:r>
+        <w:t xml:space="preserve"> clean install”.</w:t>
+      </w:r>
+    </w:p>
+    <w:p>
+      <w:pPr>
+        <w:pStyle w:val="ListParagraph"/>
+        <w:numPr>
+          <w:ilvl w:val="0"/>
+          <w:numId w:val="2"/>
+        </w:numPr>
+        <w:tabs>
+          <w:tab w:val="right" w:pos="9360"/>
+        </w:tabs>
+        <w:spacing w:line="276" w:lineRule="auto"/>
+      </w:pPr>
+      <w:r>
+        <w:t>Run “Runner.java”.</w:t>
+      </w:r>
+    </w:p>
+    <w:p>
+      <w:pPr>
+        <w:tabs>
+          <w:tab w:val="right" w:pos="9360"/>
+        </w:tabs>
+        <w:spacing w:line="276" w:lineRule="auto"/>
+        <w:rPr>
+          <w:sz w:val="28"/>
+          <w:szCs w:val="28"/>
+        </w:rPr>
+      </w:pPr>
+      <w:r>
+        <w:br w:type="column"/>
+      </w:r>
+      <w:r>
+        <w:rPr>
+          <w:sz w:val="28"/>
+          <w:szCs w:val="28"/>
+        </w:rPr>
+        <w:lastRenderedPageBreak/>
         <w:t>Story Statement:</w:t>
+      </w:r>
+    </w:p>
+    <w:p>
+      <w:pPr>
+        <w:tabs>
+          <w:tab w:val="right" w:pos="9360"/>
+        </w:tabs>
+        <w:spacing w:line="276" w:lineRule="auto"/>
+      </w:pPr>
+      <w:r>
+        <w:rPr>
+          <w:b/>
+        </w:rPr>
+        <w:t>Story:</w:t>
+      </w:r>
+      <w:r>
+        <w:rPr>
+          <w:b/>
+        </w:rPr>
+        <w:br/>
+      </w:r>
+      <w:r>
+        <w:t>As a Gmail account holder,</w:t>
+      </w:r>
+      <w:r>
+        <w:br/>
+        <w:t>I want to send an email with an image attachment</w:t>
+      </w:r>
+      <w:r>
+        <w:br/>
+        <w:t>so the recipient can view and download the image.</w:t>
+      </w:r>
+    </w:p>
+    <w:p>
+      <w:pPr>
+        <w:tabs>
+          <w:tab w:val="right" w:pos="9360"/>
+        </w:tabs>
+        <w:spacing w:line="276" w:lineRule="auto"/>
+      </w:pPr>
+      <w:r>
+        <w:rPr>
+          <w:b/>
+        </w:rPr>
+        <w:t xml:space="preserve">  Normal Flow:</w:t>
+      </w:r>
+      <w:r>
+        <w:t xml:space="preserve"> Send the email after attaching an image file and writing the recipient and the </w:t>
+      </w:r>
+      <w:r>
+        <w:br/>
+        <w:t xml:space="preserve">  subject</w:t>
+      </w:r>
+    </w:p>
+    <w:p>
+      <w:pPr>
+        <w:tabs>
+          <w:tab w:val="right" w:pos="9360"/>
+        </w:tabs>
+        <w:spacing w:line="276" w:lineRule="auto"/>
+      </w:pPr>
+      <w:r>
+        <w:t xml:space="preserve">    Given I am on a Gmail page</w:t>
+      </w:r>
+      <w:r>
+        <w:br/>
+        <w:t xml:space="preserve">    And I am logged in</w:t>
+      </w:r>
+      <w:r>
+        <w:br/>
+        <w:t xml:space="preserve">    And </w:t>
+      </w:r>
+      <w:r>
+        <w:t xml:space="preserve">I have opened </w:t>
+      </w:r>
+      <w:r>
+        <w:t>an empty New Message window</w:t>
+      </w:r>
+      <w:r>
+        <w:t xml:space="preserve"> </w:t>
+      </w:r>
+      <w:r>
+        <w:br/>
+        <w:t xml:space="preserve">    When I write the recipient</w:t>
+      </w:r>
+      <w:r>
+        <w:br/>
+        <w:t xml:space="preserve">    And I write the subject</w:t>
+      </w:r>
+      <w:r>
+        <w:br/>
+        <w:t xml:space="preserve">    And I attach an image file</w:t>
+      </w:r>
+      <w:r>
+        <w:br/>
+        <w:t xml:space="preserve">    And I press Send</w:t>
+      </w:r>
+      <w:r>
+        <w:br/>
+        <w:t xml:space="preserve">    Then the email should be sent</w:t>
+      </w:r>
+      <w:r>
+        <w:br/>
+        <w:t xml:space="preserve">    And I should see </w:t>
+      </w:r>
+      <w:r>
+        <w:t>a success message</w:t>
+      </w:r>
+    </w:p>
+    <w:p>
+      <w:pPr>
+        <w:tabs>
+          <w:tab w:val="right" w:pos="9360"/>
+        </w:tabs>
+        <w:spacing w:line="276" w:lineRule="auto"/>
+      </w:pPr>
+      <w:r>
+        <w:t xml:space="preserve">  </w:t>
+      </w:r>
+      <w:r>
+        <w:rPr>
+          <w:b/>
+        </w:rPr>
+        <w:t>Alternate Flow:</w:t>
+      </w:r>
+      <w:r>
+        <w:t xml:space="preserve"> Send the email after attaching an image file and writing the recipient but not</w:t>
+      </w:r>
+      <w:r>
+        <w:br/>
+        <w:t xml:space="preserve">  the subject</w:t>
+      </w:r>
+    </w:p>
+    <w:p>
+      <w:pPr>
+        <w:tabs>
+          <w:tab w:val="right" w:pos="9360"/>
+        </w:tabs>
+        <w:spacing w:line="276" w:lineRule="auto"/>
+      </w:pPr>
+      <w:r>
+        <w:t xml:space="preserve">    </w:t>
+      </w:r>
+      <w:r>
+        <w:t>Given I am on a Gmail page</w:t>
+      </w:r>
+      <w:r>
+        <w:br/>
+        <w:t xml:space="preserve">    And I am logged in</w:t>
+      </w:r>
+      <w:r>
+        <w:br/>
+        <w:t xml:space="preserve">    </w:t>
+      </w:r>
+      <w:r>
+        <w:t>And I have opened an empty New Message window</w:t>
+      </w:r>
+      <w:r>
+        <w:br/>
+        <w:t xml:space="preserve">    When I write the recipient</w:t>
+      </w:r>
+      <w:r>
+        <w:br/>
+        <w:t xml:space="preserve">    And I attach an image file</w:t>
+      </w:r>
+      <w:r>
+        <w:br/>
+        <w:t xml:space="preserve">    And I press Send</w:t>
+      </w:r>
+      <w:r>
+        <w:br/>
+        <w:t xml:space="preserve">    Then I should </w:t>
+      </w:r>
+      <w:r>
+        <w:t>see a confirmation dialog</w:t>
+      </w:r>
+      <w:r>
+        <w:br/>
+        <w:t xml:space="preserve">    When I press OK</w:t>
+      </w:r>
+      <w:r>
+        <w:br/>
+        <w:t xml:space="preserve">    Then the email should be sent</w:t>
+      </w:r>
+      <w:r>
+        <w:br/>
+        <w:t xml:space="preserve">    And I should </w:t>
+      </w:r>
+      <w:r>
+        <w:t>see a success message</w:t>
+      </w:r>
+    </w:p>
+    <w:p>
+      <w:pPr>
+        <w:tabs>
+          <w:tab w:val="right" w:pos="9360"/>
+        </w:tabs>
+        <w:spacing w:line="276" w:lineRule="auto"/>
+      </w:pPr>
+      <w:r>
+        <w:t xml:space="preserve">  </w:t>
+      </w:r>
+      <w:r>
+        <w:rPr>
+          <w:b/>
+        </w:rPr>
+        <w:t>Error Flow:</w:t>
+      </w:r>
+      <w:r>
+        <w:t xml:space="preserve"> Send the email after attaching an image file without writing the recipient</w:t>
+      </w:r>
+    </w:p>
+    <w:p>
+      <w:pPr>
+        <w:tabs>
+          <w:tab w:val="right" w:pos="9360"/>
+        </w:tabs>
+        <w:spacing w:line="276" w:lineRule="auto"/>
+        <w:ind w:firstLine="210"/>
+      </w:pPr>
+      <w:r>
+        <w:t>Given I am on a Gmail page</w:t>
+      </w:r>
+      <w:r>
+        <w:br/>
+        <w:t xml:space="preserve">    And I am logged in</w:t>
+      </w:r>
+      <w:r>
+        <w:br/>
+        <w:t xml:space="preserve">    And I have opened an empty New Message window</w:t>
+      </w:r>
+      <w:r>
+        <w:br/>
+        <w:t xml:space="preserve">    When I attach an image file</w:t>
+      </w:r>
+      <w:r>
+        <w:br/>
+        <w:t xml:space="preserve">    And I press "Send"</w:t>
+      </w:r>
+      <w:r>
+        <w:br/>
+        <w:t xml:space="preserve">    Then my email is not sent</w:t>
+      </w:r>
+      <w:r>
+        <w:br/>
+        <w:t xml:space="preserve">    And I should see an error </w:t>
+      </w:r>
+      <w:r>
+        <w:t>message</w:t>
+      </w:r>
+    </w:p>
+    <w:p>
+      <w:pPr>
+        <w:tabs>
+          <w:tab w:val="right" w:pos="9360"/>
+        </w:tabs>
+        <w:spacing w:line="276" w:lineRule="auto"/>
+      </w:pPr>
+    </w:p>
+    <w:p>
+      <w:pPr>
+        <w:tabs>
+          <w:tab w:val="right" w:pos="9360"/>
+        </w:tabs>
+        <w:spacing w:line="276" w:lineRule="auto"/>
+        <w:rPr>
+          <w:sz w:val="28"/>
+          <w:szCs w:val="28"/>
+        </w:rPr>
+      </w:pPr>
+      <w:r>
+        <w:rPr>
+          <w:sz w:val="28"/>
+          <w:szCs w:val="28"/>
+        </w:rPr>
+        <w:br w:type="column"/>
+      </w:r>
+      <w:r>
+        <w:rPr>
+          <w:sz w:val="28"/>
+          <w:szCs w:val="28"/>
+        </w:rPr>
+        <w:lastRenderedPageBreak/>
+        <w:t>Cucumber Feature File</w:t>
+      </w:r>
+    </w:p>
+    <w:p>
+      <w:pPr>
+        <w:tabs>
+          <w:tab w:val="right" w:pos="9360"/>
+        </w:tabs>
+        <w:spacing w:line="276" w:lineRule="auto"/>
+        <w:rPr>
+          <w:sz w:val="28"/>
+          <w:szCs w:val="28"/>
+        </w:rPr>
+      </w:pPr>
+      <w:r>
+        <w:rPr>
+          <w:noProof/>
+        </w:rPr>
+        <w:drawing>
+          <wp:inline distT="0" distB="0" distL="0" distR="0" wp14:anchorId="4934D0F7" wp14:editId="43FFD459">
+            <wp:extent cx="5943600" cy="5766435"/>
+            <wp:effectExtent l="0" t="0" r="0" b="5715"/>
+            <wp:docPr id="1" name="Picture 1"/>
+            <wp:cNvGraphicFramePr>
+              <a:graphicFrameLocks xmlns:a="http://schemas.openxmlformats.org/drawingml/2006/main" noChangeAspect="1"/>
+            </wp:cNvGraphicFramePr>
+            <a:graphic xmlns:a="http://schemas.openxmlformats.org/drawingml/2006/main">
+              <a:graphicData uri="http://schemas.openxmlformats.org/drawingml/2006/picture">
+                <pic:pic xmlns:pic="http://schemas.openxmlformats.org/drawingml/2006/picture">
+                  <pic:nvPicPr>
+                    <pic:cNvPr id="1" name=""/>
+                    <pic:cNvPicPr/>
+                  </pic:nvPicPr>
+                  <pic:blipFill>
+                    <a:blip r:embed="rId9"/>
+                    <a:stretch>
+                      <a:fillRect/>
+                    </a:stretch>
+                  </pic:blipFill>
+                  <pic:spPr>
+                    <a:xfrm>
+                      <a:off x="0" y="0"/>
+                      <a:ext cx="5943600" cy="5766435"/>
+                    </a:xfrm>
+                    <a:prstGeom prst="rect">
+                      <a:avLst/>
+                    </a:prstGeom>
+                  </pic:spPr>
+                </pic:pic>
+              </a:graphicData>
+            </a:graphic>
+          </wp:inline>
+        </w:drawing>
+      </w:r>
+    </w:p>
+    <w:p>
+      <w:pPr>
+        <w:tabs>
+          <w:tab w:val="right" w:pos="9360"/>
+        </w:tabs>
+        <w:spacing w:line="276" w:lineRule="auto"/>
+        <w:rPr>
+          <w:sz w:val="28"/>
+          <w:szCs w:val="28"/>
+        </w:rPr>
+      </w:pPr>
+      <w:r>
+        <w:rPr>
+          <w:sz w:val="28"/>
+          <w:szCs w:val="28"/>
+        </w:rPr>
+        <w:t>Source Code of Step Definitions</w:t>
+      </w:r>
+    </w:p>
+    <w:p>
+      <w:pPr>
+        <w:tabs>
+          <w:tab w:val="right" w:pos="9360"/>
+        </w:tabs>
+        <w:spacing w:line="276" w:lineRule="auto"/>
+      </w:pPr>
+      <w:hyperlink r:id="rId10" w:history="1">
+        <w:r>
+          <w:rPr>
+            <w:rStyle w:val="Hyperlink"/>
+          </w:rPr>
+          <w:t>https://github.com/HankyZ/ecse428-a2-2019/blob/master/src/main/java/Steps.java</w:t>
+        </w:r>
+      </w:hyperlink>
+    </w:p>
+    <w:p>
+      <w:pPr>
+        <w:tabs>
+          <w:tab w:val="right" w:pos="9360"/>
+        </w:tabs>
+        <w:spacing w:line="276" w:lineRule="auto"/>
+      </w:pPr>
+      <w:r>
+        <w:t xml:space="preserve"> </w:t>
+      </w:r>
+    </w:p>
+    <w:p>
+      <w:pPr>
+        <w:tabs>
+          <w:tab w:val="right" w:pos="9360"/>
+        </w:tabs>
+        <w:spacing w:line="276" w:lineRule="auto"/>
+        <w:rPr>
+          <w:sz w:val="28"/>
+          <w:szCs w:val="28"/>
+        </w:rPr>
+      </w:pPr>
+      <w:r>
+        <w:rPr>
+          <w:sz w:val="28"/>
+          <w:szCs w:val="28"/>
+        </w:rPr>
+        <w:t>Benefits and Risks</w:t>
       </w:r>
       <w:bookmarkStart w:id="0" w:name="_GoBack"/>
       <w:bookmarkEnd w:id="0"/>
-    </w:p>
-    <w:p>
-      <w:pPr>
-        <w:tabs>
-          <w:tab w:val="right" w:pos="9360"/>
-        </w:tabs>
-        <w:spacing w:line="276" w:lineRule="auto"/>
-        <w:rPr>
-          <w:b/>
-        </w:rPr>
-      </w:pPr>
-      <w:r>
-        <w:rPr>
-          <w:b/>
-        </w:rPr>
-        <w:t>Story:</w:t>
-      </w:r>
-    </w:p>
-    <w:p>
-      <w:pPr>
-        <w:tabs>
-          <w:tab w:val="right" w:pos="9360"/>
-        </w:tabs>
-        <w:spacing w:line="276" w:lineRule="auto"/>
-      </w:pPr>
-      <w:r>
-        <w:t>As a Gmail account holder,</w:t>
-      </w:r>
-      <w:r>
-        <w:br/>
-      </w:r>
-      <w:r>
-        <w:t>I want to send an email with an image attachment</w:t>
-      </w:r>
-      <w:r>
-        <w:br/>
-        <w:t>s</w:t>
-      </w:r>
-      <w:r>
-        <w:t>o the recipient can view and download the image.</w:t>
-      </w:r>
-    </w:p>
-    <w:p>
-      <w:pPr>
-        <w:tabs>
-          <w:tab w:val="right" w:pos="9360"/>
-        </w:tabs>
-        <w:spacing w:line="276" w:lineRule="auto"/>
-      </w:pPr>
-      <w:r>
-        <w:rPr>
-          <w:b/>
-        </w:rPr>
-        <w:t xml:space="preserve">  Normal Flow:</w:t>
-      </w:r>
-      <w:r>
-        <w:t xml:space="preserve"> Send the email after attaching an image file and writing the recipient and the</w:t>
-      </w:r>
-      <w:r>
-        <w:t xml:space="preserve"> </w:t>
-      </w:r>
-      <w:r>
-        <w:br/>
-        <w:t xml:space="preserve">  </w:t>
-      </w:r>
-      <w:r>
-        <w:t>subject</w:t>
-      </w:r>
-    </w:p>
-    <w:p>
-      <w:pPr>
-        <w:tabs>
-          <w:tab w:val="right" w:pos="9360"/>
-        </w:tabs>
-        <w:spacing w:line="276" w:lineRule="auto"/>
-      </w:pPr>
-      <w:r>
-        <w:t xml:space="preserve">    Given I am on a Gmail page</w:t>
-      </w:r>
-      <w:r>
-        <w:br/>
-      </w:r>
-      <w:r>
-        <w:t xml:space="preserve">    And I am logged in</w:t>
-      </w:r>
-      <w:r>
-        <w:br/>
-      </w:r>
-      <w:r>
-        <w:t xml:space="preserve">    And an empty "New Message" window is opened</w:t>
-      </w:r>
-      <w:r>
-        <w:br/>
-      </w:r>
-      <w:r>
-        <w:t xml:space="preserve">    When I write the email of the recipient</w:t>
-      </w:r>
-      <w:r>
-        <w:br/>
-      </w:r>
-      <w:r>
-        <w:t xml:space="preserve">    And I write the subject</w:t>
-      </w:r>
-      <w:r>
-        <w:br/>
-      </w:r>
-      <w:r>
-        <w:t xml:space="preserve">    And I attach an image file</w:t>
-      </w:r>
-      <w:r>
-        <w:br/>
-      </w:r>
-      <w:r>
-        <w:t xml:space="preserve">    And I press "Send"</w:t>
-      </w:r>
-      <w:r>
-        <w:br/>
-      </w:r>
-      <w:r>
-        <w:t xml:space="preserve">    Then the email should be sent</w:t>
-      </w:r>
-      <w:r>
-        <w:br/>
-      </w:r>
-      <w:r>
-        <w:t xml:space="preserve">    And I should see it in the sent mailbox</w:t>
-      </w:r>
-    </w:p>
-    <w:p>
-      <w:pPr>
-        <w:tabs>
-          <w:tab w:val="right" w:pos="9360"/>
-        </w:tabs>
-        <w:spacing w:line="276" w:lineRule="auto"/>
-      </w:pPr>
-      <w:r>
-        <w:t xml:space="preserve">  </w:t>
-      </w:r>
-      <w:r>
-        <w:rPr>
-          <w:b/>
-        </w:rPr>
-        <w:t>Alternate Flow:</w:t>
-      </w:r>
-      <w:r>
-        <w:t xml:space="preserve"> Send the email after attaching an image file and writing the recipient but not</w:t>
-      </w:r>
-      <w:r>
-        <w:br/>
-        <w:t xml:space="preserve">  </w:t>
-      </w:r>
-      <w:r>
-        <w:t>the subject</w:t>
-      </w:r>
-    </w:p>
-    <w:p>
-      <w:pPr>
-        <w:tabs>
-          <w:tab w:val="right" w:pos="9360"/>
-        </w:tabs>
-        <w:spacing w:line="276" w:lineRule="auto"/>
-      </w:pPr>
-      <w:r>
-        <w:t xml:space="preserve">    Given I am logged in</w:t>
-      </w:r>
-      <w:r>
-        <w:br/>
-      </w:r>
-      <w:r>
-        <w:t xml:space="preserve">    And an empty "New Message" window is opened</w:t>
-      </w:r>
-      <w:r>
-        <w:br/>
-      </w:r>
-      <w:r>
-        <w:t xml:space="preserve">    When I write the email of the recipient</w:t>
-      </w:r>
-      <w:r>
-        <w:br/>
-      </w:r>
-      <w:r>
-        <w:t xml:space="preserve">    And I attach an image file</w:t>
-      </w:r>
-      <w:r>
-        <w:br/>
-      </w:r>
-      <w:r>
-        <w:t xml:space="preserve">    And I press "Send"</w:t>
-      </w:r>
-      <w:r>
-        <w:br/>
-      </w:r>
-      <w:r>
-        <w:t xml:space="preserve">    Then I should be asked if I want to send the email without a subject</w:t>
-      </w:r>
-      <w:r>
-        <w:br/>
-      </w:r>
-      <w:r>
-        <w:t xml:space="preserve">    When I press "OK"</w:t>
-      </w:r>
-      <w:r>
-        <w:br/>
-      </w:r>
-      <w:r>
-        <w:t xml:space="preserve">    Then the email should be sent</w:t>
-      </w:r>
-      <w:r>
-        <w:br/>
-      </w:r>
-      <w:r>
-        <w:t xml:space="preserve">    And I should see it in the sent mailbox</w:t>
-      </w:r>
-    </w:p>
-    <w:p>
-      <w:pPr>
-        <w:tabs>
-          <w:tab w:val="right" w:pos="9360"/>
-        </w:tabs>
-        <w:spacing w:line="276" w:lineRule="auto"/>
-      </w:pPr>
-      <w:r>
-        <w:t xml:space="preserve">  </w:t>
-      </w:r>
-      <w:r>
-        <w:rPr>
-          <w:b/>
-        </w:rPr>
-        <w:t>Error Flow:</w:t>
-      </w:r>
-      <w:r>
-        <w:t xml:space="preserve"> Send the email after attaching an image file with size less than 25MB without</w:t>
-      </w:r>
-      <w:r>
-        <w:br/>
-        <w:t xml:space="preserve">  </w:t>
-      </w:r>
-      <w:r>
-        <w:t>writing the recipient</w:t>
-      </w:r>
-    </w:p>
-    <w:p>
-      <w:pPr>
-        <w:tabs>
-          <w:tab w:val="right" w:pos="9360"/>
-        </w:tabs>
-        <w:spacing w:line="276" w:lineRule="auto"/>
-        <w:ind w:firstLine="210"/>
-      </w:pPr>
-      <w:r>
-        <w:t>Given I am logged in</w:t>
-      </w:r>
-      <w:r>
-        <w:br/>
-      </w:r>
-      <w:r>
-        <w:t xml:space="preserve">    And an empty "New Message" window is opened</w:t>
-      </w:r>
-      <w:r>
-        <w:br/>
-      </w:r>
-      <w:r>
-        <w:t xml:space="preserve">    When I attach an image file</w:t>
-      </w:r>
-      <w:r>
-        <w:br/>
-      </w:r>
-      <w:r>
-        <w:lastRenderedPageBreak/>
-        <w:t xml:space="preserve">    And I press "Send"</w:t>
-      </w:r>
-      <w:r>
-        <w:br/>
-      </w:r>
-      <w:r>
-        <w:t xml:space="preserve">    Then my email is not sent</w:t>
-      </w:r>
-      <w:r>
-        <w:br/>
-      </w:r>
-      <w:r>
-        <w:t xml:space="preserve">    And I should see an error message saying that I did not input a recipient</w:t>
-      </w:r>
-    </w:p>
-    <w:p>
-      <w:pPr>
-        <w:tabs>
-          <w:tab w:val="right" w:pos="9360"/>
-        </w:tabs>
-        <w:spacing w:line="276" w:lineRule="auto"/>
-      </w:pPr>
-    </w:p>
-    <w:p>
-      <w:pPr>
-        <w:tabs>
-          <w:tab w:val="right" w:pos="9360"/>
-        </w:tabs>
-        <w:spacing w:line="276" w:lineRule="auto"/>
-        <w:rPr>
-          <w:sz w:val="28"/>
-          <w:szCs w:val="28"/>
-        </w:rPr>
-      </w:pPr>
-      <w:r>
-        <w:rPr>
-          <w:sz w:val="28"/>
-          <w:szCs w:val="28"/>
-        </w:rPr>
-        <w:br w:type="column"/>
-      </w:r>
-      <w:r>
-        <w:rPr>
-          <w:sz w:val="28"/>
-          <w:szCs w:val="28"/>
-        </w:rPr>
-        <w:lastRenderedPageBreak/>
-        <w:br w:type="column"/>
-      </w:r>
-      <w:r>
-        <w:rPr>
-          <w:sz w:val="28"/>
-          <w:szCs w:val="28"/>
-        </w:rPr>
-        <w:lastRenderedPageBreak/>
-        <w:t>Environment Description:</w:t>
-      </w:r>
-    </w:p>
-    <w:p>
-      <w:pPr>
-        <w:tabs>
-          <w:tab w:val="right" w:pos="9360"/>
-        </w:tabs>
-        <w:spacing w:line="276" w:lineRule="auto"/>
-      </w:pPr>
-      <w:r>
-        <w:t>This test is run on a Windows 10 computer with JRE 11 and Google Chrome ver. 71 - 73.</w:t>
-      </w:r>
-    </w:p>
-    <w:p>
-      <w:pPr>
-        <w:tabs>
-          <w:tab w:val="right" w:pos="9360"/>
-        </w:tabs>
-        <w:spacing w:line="276" w:lineRule="auto"/>
-      </w:pPr>
-      <w:r>
-        <w:t>The project is compiled with Java 11, uses Maven to manage dependencies and IntelliJ IDEA as IDE.</w:t>
-      </w:r>
-    </w:p>
-    <w:p>
-      <w:pPr>
-        <w:tabs>
-          <w:tab w:val="right" w:pos="9360"/>
-        </w:tabs>
-        <w:spacing w:line="276" w:lineRule="auto"/>
-      </w:pPr>
-      <w:r>
-        <w:t xml:space="preserve"> </w:t>
-      </w:r>
-    </w:p>
-    <w:p>
-      <w:pPr>
-        <w:tabs>
-          <w:tab w:val="right" w:pos="9360"/>
-        </w:tabs>
-        <w:spacing w:line="276" w:lineRule="auto"/>
-      </w:pPr>
     </w:p>
     <w:sectPr>
       <w:pgSz w:w="12240" w:h="15840"/>
@@ -452,6 +994,218 @@
     </w:sectPr>
   </w:body>
 </w:document>
+</file>
+
+<file path=word/numbering.xml><?xml version="1.0" encoding="utf-8"?>
+<w:numbering xmlns:wpc="http://schemas.microsoft.com/office/word/2010/wordprocessingCanvas" xmlns:cx="http://schemas.microsoft.com/office/drawing/2014/chartex" xmlns:cx1="http://schemas.microsoft.com/office/drawing/2015/9/8/chartex" xmlns:cx2="http://schemas.microsoft.com/office/drawing/2015/10/21/chartex" xmlns:cx3="http://schemas.microsoft.com/office/drawing/2016/5/9/chartex" xmlns:cx4="http://schemas.microsoft.com/office/drawing/2016/5/10/chartex" xmlns:cx5="http://schemas.microsoft.com/office/drawing/2016/5/11/chartex" xmlns:cx6="http://schemas.microsoft.com/office/drawing/2016/5/12/chartex" xmlns:cx7="http://schemas.microsoft.com/office/drawing/2016/5/13/chartex" xmlns:cx8="http://schemas.microsoft.com/office/drawing/2016/5/14/chartex" xmlns:mc="http://schemas.openxmlformats.org/markup-compatibility/2006" xmlns:aink="http://schemas.microsoft.com/office/drawing/2016/ink" xmlns:am3d="http://schemas.microsoft.com/office/drawing/2017/model3d" xmlns:o="urn:schemas-microsoft-com:office:office" xmlns:r="http://schemas.openxmlformats.org/officeDocument/2006/relationships" xmlns:m="http://schemas.openxmlformats.org/officeDocument/2006/math" xmlns:v="urn:schemas-microsoft-com:vml" xmlns:wp14="http://schemas.microsoft.com/office/word/2010/wordprocessingDrawing" xmlns:wp="http://schemas.openxmlformats.org/drawingml/2006/wordprocessingDrawing" xmlns:w10="urn:schemas-microsoft-com:office:word" xmlns:w="http://schemas.openxmlformats.org/wordprocessingml/2006/main" xmlns:w14="http://schemas.microsoft.com/office/word/2010/wordml" xmlns:w15="http://schemas.microsoft.com/office/word/2012/wordml" xmlns:w16cid="http://schemas.microsoft.com/office/word/2016/wordml/cid" xmlns:w16se="http://schemas.microsoft.com/office/word/2015/wordml/symex" xmlns:wpg="http://schemas.microsoft.com/office/word/2010/wordprocessingGroup" xmlns:wpi="http://schemas.microsoft.com/office/word/2010/wordprocessingInk" xmlns:wne="http://schemas.microsoft.com/office/word/2006/wordml" xmlns:wps="http://schemas.microsoft.com/office/word/2010/wordprocessingShape" mc:Ignorable="w14 w15 w16se w16cid wp14">
+  <w:abstractNum w:abstractNumId="0" w15:restartNumberingAfterBreak="0">
+    <w:nsid w:val="1B386ED1"/>
+    <w:multiLevelType w:val="hybridMultilevel"/>
+    <w:tmpl w:val="B8E24CFA"/>
+    <w:lvl w:ilvl="0" w:tplc="20D29788">
+      <w:numFmt w:val="bullet"/>
+      <w:lvlText w:val="-"/>
+      <w:lvlJc w:val="left"/>
+      <w:pPr>
+        <w:ind w:left="720" w:hanging="360"/>
+      </w:pPr>
+      <w:rPr>
+        <w:rFonts w:ascii="Calibri" w:eastAsiaTheme="minorEastAsia" w:hAnsi="Calibri" w:cs="Calibri" w:hint="default"/>
+      </w:rPr>
+    </w:lvl>
+    <w:lvl w:ilvl="1" w:tplc="04090003" w:tentative="1">
+      <w:start w:val="1"/>
+      <w:numFmt w:val="bullet"/>
+      <w:lvlText w:val="o"/>
+      <w:lvlJc w:val="left"/>
+      <w:pPr>
+        <w:ind w:left="1440" w:hanging="360"/>
+      </w:pPr>
+      <w:rPr>
+        <w:rFonts w:ascii="Courier New" w:hAnsi="Courier New" w:cs="Courier New" w:hint="default"/>
+      </w:rPr>
+    </w:lvl>
+    <w:lvl w:ilvl="2" w:tplc="04090005" w:tentative="1">
+      <w:start w:val="1"/>
+      <w:numFmt w:val="bullet"/>
+      <w:lvlText w:val=""/>
+      <w:lvlJc w:val="left"/>
+      <w:pPr>
+        <w:ind w:left="2160" w:hanging="360"/>
+      </w:pPr>
+      <w:rPr>
+        <w:rFonts w:ascii="Wingdings" w:hAnsi="Wingdings" w:hint="default"/>
+      </w:rPr>
+    </w:lvl>
+    <w:lvl w:ilvl="3" w:tplc="04090001" w:tentative="1">
+      <w:start w:val="1"/>
+      <w:numFmt w:val="bullet"/>
+      <w:lvlText w:val=""/>
+      <w:lvlJc w:val="left"/>
+      <w:pPr>
+        <w:ind w:left="2880" w:hanging="360"/>
+      </w:pPr>
+      <w:rPr>
+        <w:rFonts w:ascii="Symbol" w:hAnsi="Symbol" w:hint="default"/>
+      </w:rPr>
+    </w:lvl>
+    <w:lvl w:ilvl="4" w:tplc="04090003" w:tentative="1">
+      <w:start w:val="1"/>
+      <w:numFmt w:val="bullet"/>
+      <w:lvlText w:val="o"/>
+      <w:lvlJc w:val="left"/>
+      <w:pPr>
+        <w:ind w:left="3600" w:hanging="360"/>
+      </w:pPr>
+      <w:rPr>
+        <w:rFonts w:ascii="Courier New" w:hAnsi="Courier New" w:cs="Courier New" w:hint="default"/>
+      </w:rPr>
+    </w:lvl>
+    <w:lvl w:ilvl="5" w:tplc="04090005" w:tentative="1">
+      <w:start w:val="1"/>
+      <w:numFmt w:val="bullet"/>
+      <w:lvlText w:val=""/>
+      <w:lvlJc w:val="left"/>
+      <w:pPr>
+        <w:ind w:left="4320" w:hanging="360"/>
+      </w:pPr>
+      <w:rPr>
+        <w:rFonts w:ascii="Wingdings" w:hAnsi="Wingdings" w:hint="default"/>
+      </w:rPr>
+    </w:lvl>
+    <w:lvl w:ilvl="6" w:tplc="04090001" w:tentative="1">
+      <w:start w:val="1"/>
+      <w:numFmt w:val="bullet"/>
+      <w:lvlText w:val=""/>
+      <w:lvlJc w:val="left"/>
+      <w:pPr>
+        <w:ind w:left="5040" w:hanging="360"/>
+      </w:pPr>
+      <w:rPr>
+        <w:rFonts w:ascii="Symbol" w:hAnsi="Symbol" w:hint="default"/>
+      </w:rPr>
+    </w:lvl>
+    <w:lvl w:ilvl="7" w:tplc="04090003" w:tentative="1">
+      <w:start w:val="1"/>
+      <w:numFmt w:val="bullet"/>
+      <w:lvlText w:val="o"/>
+      <w:lvlJc w:val="left"/>
+      <w:pPr>
+        <w:ind w:left="5760" w:hanging="360"/>
+      </w:pPr>
+      <w:rPr>
+        <w:rFonts w:ascii="Courier New" w:hAnsi="Courier New" w:cs="Courier New" w:hint="default"/>
+      </w:rPr>
+    </w:lvl>
+    <w:lvl w:ilvl="8" w:tplc="04090005" w:tentative="1">
+      <w:start w:val="1"/>
+      <w:numFmt w:val="bullet"/>
+      <w:lvlText w:val=""/>
+      <w:lvlJc w:val="left"/>
+      <w:pPr>
+        <w:ind w:left="6480" w:hanging="360"/>
+      </w:pPr>
+      <w:rPr>
+        <w:rFonts w:ascii="Wingdings" w:hAnsi="Wingdings" w:hint="default"/>
+      </w:rPr>
+    </w:lvl>
+  </w:abstractNum>
+  <w:abstractNum w:abstractNumId="1" w15:restartNumberingAfterBreak="0">
+    <w:nsid w:val="3DA17F28"/>
+    <w:multiLevelType w:val="hybridMultilevel"/>
+    <w:tmpl w:val="B358BD3C"/>
+    <w:lvl w:ilvl="0" w:tplc="0409000F">
+      <w:start w:val="1"/>
+      <w:numFmt w:val="decimal"/>
+      <w:lvlText w:val="%1."/>
+      <w:lvlJc w:val="left"/>
+      <w:pPr>
+        <w:ind w:left="720" w:hanging="360"/>
+      </w:pPr>
+      <w:rPr>
+        <w:rFonts w:hint="default"/>
+      </w:rPr>
+    </w:lvl>
+    <w:lvl w:ilvl="1" w:tplc="04090019" w:tentative="1">
+      <w:start w:val="1"/>
+      <w:numFmt w:val="lowerLetter"/>
+      <w:lvlText w:val="%2."/>
+      <w:lvlJc w:val="left"/>
+      <w:pPr>
+        <w:ind w:left="1440" w:hanging="360"/>
+      </w:pPr>
+    </w:lvl>
+    <w:lvl w:ilvl="2" w:tplc="0409001B" w:tentative="1">
+      <w:start w:val="1"/>
+      <w:numFmt w:val="lowerRoman"/>
+      <w:lvlText w:val="%3."/>
+      <w:lvlJc w:val="right"/>
+      <w:pPr>
+        <w:ind w:left="2160" w:hanging="180"/>
+      </w:pPr>
+    </w:lvl>
+    <w:lvl w:ilvl="3" w:tplc="0409000F" w:tentative="1">
+      <w:start w:val="1"/>
+      <w:numFmt w:val="decimal"/>
+      <w:lvlText w:val="%4."/>
+      <w:lvlJc w:val="left"/>
+      <w:pPr>
+        <w:ind w:left="2880" w:hanging="360"/>
+      </w:pPr>
+    </w:lvl>
+    <w:lvl w:ilvl="4" w:tplc="04090019" w:tentative="1">
+      <w:start w:val="1"/>
+      <w:numFmt w:val="lowerLetter"/>
+      <w:lvlText w:val="%5."/>
+      <w:lvlJc w:val="left"/>
+      <w:pPr>
+        <w:ind w:left="3600" w:hanging="360"/>
+      </w:pPr>
+    </w:lvl>
+    <w:lvl w:ilvl="5" w:tplc="0409001B" w:tentative="1">
+      <w:start w:val="1"/>
+      <w:numFmt w:val="lowerRoman"/>
+      <w:lvlText w:val="%6."/>
+      <w:lvlJc w:val="right"/>
+      <w:pPr>
+        <w:ind w:left="4320" w:hanging="180"/>
+      </w:pPr>
+    </w:lvl>
+    <w:lvl w:ilvl="6" w:tplc="0409000F" w:tentative="1">
+      <w:start w:val="1"/>
+      <w:numFmt w:val="decimal"/>
+      <w:lvlText w:val="%7."/>
+      <w:lvlJc w:val="left"/>
+      <w:pPr>
+        <w:ind w:left="5040" w:hanging="360"/>
+      </w:pPr>
+    </w:lvl>
+    <w:lvl w:ilvl="7" w:tplc="04090019" w:tentative="1">
+      <w:start w:val="1"/>
+      <w:numFmt w:val="lowerLetter"/>
+      <w:lvlText w:val="%8."/>
+      <w:lvlJc w:val="left"/>
+      <w:pPr>
+        <w:ind w:left="5760" w:hanging="360"/>
+      </w:pPr>
+    </w:lvl>
+    <w:lvl w:ilvl="8" w:tplc="0409001B" w:tentative="1">
+      <w:start w:val="1"/>
+      <w:numFmt w:val="lowerRoman"/>
+      <w:lvlText w:val="%9."/>
+      <w:lvlJc w:val="right"/>
+      <w:pPr>
+        <w:ind w:left="6480" w:hanging="180"/>
+      </w:pPr>
+    </w:lvl>
+  </w:abstractNum>
+  <w:num w:numId="1">
+    <w:abstractNumId w:val="0"/>
+  </w:num>
+  <w:num w:numId="2">
+    <w:abstractNumId w:val="1"/>
+  </w:num>
+</w:numbering>
 </file>
 
 <file path=word/styles.xml><?xml version="1.0" encoding="utf-8"?>
@@ -879,6 +1633,70 @@
     <w:semiHidden/>
     <w:unhideWhenUsed/>
   </w:style>
+  <w:style w:type="character" w:styleId="Hyperlink">
+    <w:name w:val="Hyperlink"/>
+    <w:basedOn w:val="DefaultParagraphFont"/>
+    <w:uiPriority w:val="99"/>
+    <w:unhideWhenUsed/>
+    <w:rsid w:val="00C925CD"/>
+    <w:rPr>
+      <w:color w:val="0563C1" w:themeColor="hyperlink"/>
+      <w:u w:val="single"/>
+    </w:rPr>
+  </w:style>
+  <w:style w:type="character" w:styleId="UnresolvedMention">
+    <w:name w:val="Unresolved Mention"/>
+    <w:basedOn w:val="DefaultParagraphFont"/>
+    <w:uiPriority w:val="99"/>
+    <w:semiHidden/>
+    <w:unhideWhenUsed/>
+    <w:rsid w:val="00C925CD"/>
+    <w:rPr>
+      <w:color w:val="605E5C"/>
+      <w:shd w:val="clear" w:color="auto" w:fill="E1DFDD"/>
+    </w:rPr>
+  </w:style>
+  <w:style w:type="paragraph" w:styleId="ListParagraph">
+    <w:name w:val="List Paragraph"/>
+    <w:basedOn w:val="Normal"/>
+    <w:uiPriority w:val="34"/>
+    <w:qFormat/>
+    <w:rsid w:val="00C925CD"/>
+    <w:pPr>
+      <w:ind w:left="720"/>
+      <w:contextualSpacing/>
+    </w:pPr>
+  </w:style>
+  <w:style w:type="paragraph" w:styleId="BalloonText">
+    <w:name w:val="Balloon Text"/>
+    <w:basedOn w:val="Normal"/>
+    <w:link w:val="BalloonTextChar"/>
+    <w:uiPriority w:val="99"/>
+    <w:semiHidden/>
+    <w:unhideWhenUsed/>
+    <w:rsid w:val="00833251"/>
+    <w:pPr>
+      <w:spacing w:after="0" w:line="240" w:lineRule="auto"/>
+    </w:pPr>
+    <w:rPr>
+      <w:rFonts w:ascii="Segoe UI" w:hAnsi="Segoe UI" w:cs="Segoe UI"/>
+      <w:sz w:val="18"/>
+      <w:szCs w:val="18"/>
+    </w:rPr>
+  </w:style>
+  <w:style w:type="character" w:customStyle="1" w:styleId="BalloonTextChar">
+    <w:name w:val="Balloon Text Char"/>
+    <w:basedOn w:val="DefaultParagraphFont"/>
+    <w:link w:val="BalloonText"/>
+    <w:uiPriority w:val="99"/>
+    <w:semiHidden/>
+    <w:rsid w:val="00833251"/>
+    <w:rPr>
+      <w:rFonts w:ascii="Segoe UI" w:hAnsi="Segoe UI" w:cs="Segoe UI"/>
+      <w:sz w:val="18"/>
+      <w:szCs w:val="18"/>
+    </w:rPr>
+  </w:style>
 </w:styles>
 </file>
 

</xml_diff>

<commit_message>
improved confirm email sent
</commit_message>
<xml_diff>
--- a/submission.docx
+++ b/submission.docx
@@ -340,7 +340,15 @@
         <w:spacing w:line="276" w:lineRule="auto"/>
       </w:pPr>
       <w:r>
-        <w:t>This test is run on a Windows 10 computer with JRE 11 and Google Chrome ver. 71 - 73.</w:t>
+        <w:t xml:space="preserve">This test is run on a Windows 10 computer with JRE 11 and </w:t>
+      </w:r>
+      <w:r>
+        <w:t xml:space="preserve">driver for </w:t>
+      </w:r>
+      <w:bookmarkStart w:id="0" w:name="_GoBack"/>
+      <w:bookmarkEnd w:id="0"/>
+      <w:r>
+        <w:t>Google Chrome ver. 71 - 73.</w:t>
       </w:r>
     </w:p>
     <w:p>
@@ -474,7 +482,13 @@
         <w:spacing w:line="276" w:lineRule="auto"/>
       </w:pPr>
       <w:r>
-        <w:t xml:space="preserve">Install IntelliJ IDEA and import the repository as a Maven project (IntelliJ IDEA can be downloaded from </w:t>
+        <w:t xml:space="preserve">Install IntelliJ IDEA and </w:t>
+      </w:r>
+      <w:r>
+        <w:t xml:space="preserve">make sure Maven plugin is installed </w:t>
+      </w:r>
+      <w:r>
+        <w:t xml:space="preserve">(IntelliJ IDEA can be downloaded from </w:t>
       </w:r>
       <w:hyperlink r:id="rId8" w:history="1">
         <w:r>
@@ -501,23 +515,13 @@
         <w:spacing w:line="276" w:lineRule="auto"/>
       </w:pPr>
       <w:r>
-        <w:t xml:space="preserve">Open the file </w:t>
-      </w:r>
-      <w:proofErr w:type="spellStart"/>
-      <w:r>
-        <w:t>src</w:t>
-      </w:r>
-      <w:proofErr w:type="spellEnd"/>
-      <w:r>
-        <w:t>/main/java/Steps.java and edit “</w:t>
-      </w:r>
-      <w:proofErr w:type="spellStart"/>
-      <w:r>
-        <w:t>projectPath</w:t>
-      </w:r>
-      <w:proofErr w:type="spellEnd"/>
-      <w:r>
-        <w:t>” variable to the path of the cloned repository. Follow the same format as the initial value.</w:t>
+        <w:t>Using IntelliJ IDEA, click on Import Project and select “pom.xml”</w:t>
+      </w:r>
+      <w:r>
+        <w:t xml:space="preserve"> then use the default settings</w:t>
+      </w:r>
+      <w:r>
+        <w:t>.</w:t>
       </w:r>
     </w:p>
     <w:p>
@@ -533,15 +537,39 @@
         <w:spacing w:line="276" w:lineRule="auto"/>
       </w:pPr>
       <w:r>
-        <w:t>Open terminal and navigate to the repository. Run the command “</w:t>
+        <w:t>Wait until IntelliJ IDEA finishes downloading the dependencies.</w:t>
+      </w:r>
+    </w:p>
+    <w:p>
+      <w:pPr>
+        <w:pStyle w:val="ListParagraph"/>
+        <w:numPr>
+          <w:ilvl w:val="0"/>
+          <w:numId w:val="2"/>
+        </w:numPr>
+        <w:tabs>
+          <w:tab w:val="right" w:pos="9360"/>
+        </w:tabs>
+        <w:spacing w:line="276" w:lineRule="auto"/>
+      </w:pPr>
+      <w:r>
+        <w:t xml:space="preserve">Open the file </w:t>
       </w:r>
       <w:proofErr w:type="spellStart"/>
       <w:r>
-        <w:t>mvn</w:t>
+        <w:t>src</w:t>
       </w:r>
       <w:proofErr w:type="spellEnd"/>
       <w:r>
-        <w:t xml:space="preserve"> clean install”.</w:t>
+        <w:t>/main/java/Steps.java and edit “</w:t>
+      </w:r>
+      <w:proofErr w:type="spellStart"/>
+      <w:r>
+        <w:t>projectPath</w:t>
+      </w:r>
+      <w:proofErr w:type="spellEnd"/>
+      <w:r>
+        <w:t>” variable to the path of the cloned repository. Follow the same format as the initial value.</w:t>
       </w:r>
     </w:p>
     <w:p>
@@ -983,8 +1011,6 @@
         </w:rPr>
         <w:t>Benefits and Risks</w:t>
       </w:r>
-      <w:bookmarkStart w:id="0" w:name="_GoBack"/>
-      <w:bookmarkEnd w:id="0"/>
     </w:p>
     <w:sectPr>
       <w:pgSz w:w="12240" w:h="15840"/>
@@ -1697,6 +1723,18 @@
       <w:szCs w:val="18"/>
     </w:rPr>
   </w:style>
+  <w:style w:type="character" w:styleId="FollowedHyperlink">
+    <w:name w:val="FollowedHyperlink"/>
+    <w:basedOn w:val="DefaultParagraphFont"/>
+    <w:uiPriority w:val="99"/>
+    <w:semiHidden/>
+    <w:unhideWhenUsed/>
+    <w:rsid w:val="00EF34A6"/>
+    <w:rPr>
+      <w:color w:val="954F72" w:themeColor="followedHyperlink"/>
+      <w:u w:val="single"/>
+    </w:rPr>
+  </w:style>
 </w:styles>
 </file>
 

</xml_diff>